<commit_message>
1. Updated the GMSTools.doc file with available references 2. Uploaded the 15-05-18 Meeting.md 3. Assigned the references for Part 2 into corresponding categories on CITAVI
</commit_message>
<xml_diff>
--- a/Project/GMS Tools/GMSTools.docx
+++ b/Project/GMS Tools/GMSTools.docx
@@ -879,6 +879,43 @@
                 <w:lang w:val="en-GB"/>
               </w:rPr>
             </w:pPr>
+            <w:r>
+              <w:rPr>
+                <w:color w:val="44546A" w:themeColor="text2"/>
+                <w:lang w:val="en-GB"/>
+              </w:rPr>
+              <w:fldChar w:fldCharType="begin"/>
+            </w:r>
+            <w:r>
+              <w:rPr>
+                <w:color w:val="44546A" w:themeColor="text2"/>
+                <w:lang w:val="en-GB"/>
+              </w:rPr>
+              <w:instrText>ADDIN CITAVI.PLACEHOLDER dd564132-1178-4402-8fd1-bec516f65b2c 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</w:instrText>
+            </w:r>
+            <w:r>
+              <w:rPr>
+                <w:color w:val="44546A" w:themeColor="text2"/>
+                <w:lang w:val="en-GB"/>
+              </w:rPr>
+              <w:fldChar w:fldCharType="separate"/>
+            </w:r>
+            <w:bookmarkStart w:id="0" w:name="_CTVP001dd564132117844028fd1bec516f65b2c"/>
+            <w:r>
+              <w:rPr>
+                <w:color w:val="44546A" w:themeColor="text2"/>
+                <w:lang w:val="en-GB"/>
+              </w:rPr>
+              <w:t>[1–3]</w:t>
+            </w:r>
+            <w:bookmarkEnd w:id="0"/>
+            <w:r>
+              <w:rPr>
+                <w:color w:val="44546A" w:themeColor="text2"/>
+                <w:lang w:val="en-GB"/>
+              </w:rPr>
+              <w:fldChar w:fldCharType="end"/>
+            </w:r>
           </w:p>
         </w:tc>
         <w:tc>
@@ -1078,6 +1115,43 @@
                 <w:lang w:val="en-GB"/>
               </w:rPr>
             </w:pPr>
+            <w:r>
+              <w:rPr>
+                <w:color w:val="44546A" w:themeColor="text2"/>
+                <w:lang w:val="en-GB"/>
+              </w:rPr>
+              <w:fldChar w:fldCharType="begin"/>
+            </w:r>
+            <w:r>
+              <w:rPr>
+                <w:color w:val="44546A" w:themeColor="text2"/>
+                <w:lang w:val="en-GB"/>
+              </w:rPr>
+              <w:instrText>ADDIN CITAVI.PLACEHOLDER 2b6c7bde-2d62-41c0-b93f-bc1f3f97166c 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</w:instrText>
+            </w:r>
+            <w:r>
+              <w:rPr>
+                <w:color w:val="44546A" w:themeColor="text2"/>
+                <w:lang w:val="en-GB"/>
+              </w:rPr>
+              <w:fldChar w:fldCharType="separate"/>
+            </w:r>
+            <w:bookmarkStart w:id="1" w:name="_CTVP0012b6c7bde2d6241c0b93fbc1f3f97166c"/>
+            <w:r>
+              <w:rPr>
+                <w:color w:val="44546A" w:themeColor="text2"/>
+                <w:lang w:val="en-GB"/>
+              </w:rPr>
+              <w:t>[4–9]</w:t>
+            </w:r>
+            <w:bookmarkEnd w:id="1"/>
+            <w:r>
+              <w:rPr>
+                <w:color w:val="44546A" w:themeColor="text2"/>
+                <w:lang w:val="en-GB"/>
+              </w:rPr>
+              <w:fldChar w:fldCharType="end"/>
+            </w:r>
           </w:p>
         </w:tc>
         <w:tc>
@@ -1257,6 +1331,43 @@
                 <w:lang w:val="en-GB"/>
               </w:rPr>
             </w:pPr>
+            <w:r>
+              <w:rPr>
+                <w:color w:val="44546A" w:themeColor="text2"/>
+                <w:lang w:val="en-GB"/>
+              </w:rPr>
+              <w:fldChar w:fldCharType="begin"/>
+            </w:r>
+            <w:r>
+              <w:rPr>
+                <w:color w:val="44546A" w:themeColor="text2"/>
+                <w:lang w:val="en-GB"/>
+              </w:rPr>
+              <w:instrText>ADDIN CITAVI.PLACEHOLDER ddb54bb1-23d5-41f6-9788-0e19db2c7a92 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</w:instrText>
+            </w:r>
+            <w:r>
+              <w:rPr>
+                <w:color w:val="44546A" w:themeColor="text2"/>
+                <w:lang w:val="en-GB"/>
+              </w:rPr>
+              <w:fldChar w:fldCharType="separate"/>
+            </w:r>
+            <w:bookmarkStart w:id="2" w:name="_CTVP001ddb54bb123d541f697880e19db2c7a92"/>
+            <w:r>
+              <w:rPr>
+                <w:color w:val="44546A" w:themeColor="text2"/>
+                <w:lang w:val="en-GB"/>
+              </w:rPr>
+              <w:t>[3,6,8,9]</w:t>
+            </w:r>
+            <w:bookmarkEnd w:id="2"/>
+            <w:r>
+              <w:rPr>
+                <w:color w:val="44546A" w:themeColor="text2"/>
+                <w:lang w:val="en-GB"/>
+              </w:rPr>
+              <w:fldChar w:fldCharType="end"/>
+            </w:r>
           </w:p>
         </w:tc>
         <w:tc>
@@ -1596,6 +1707,43 @@
                 <w:lang w:val="en-GB"/>
               </w:rPr>
             </w:pPr>
+            <w:r>
+              <w:rPr>
+                <w:color w:val="44546A" w:themeColor="text2"/>
+                <w:lang w:val="en-GB"/>
+              </w:rPr>
+              <w:fldChar w:fldCharType="begin"/>
+            </w:r>
+            <w:r>
+              <w:rPr>
+                <w:color w:val="44546A" w:themeColor="text2"/>
+                <w:lang w:val="en-GB"/>
+              </w:rPr>
+              <w:instrText>ADDIN CITAVI.PLACEHOLDER 38f1eec3-84b4-47e8-898c-eb9e497a5bd4 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</w:instrText>
+            </w:r>
+            <w:r>
+              <w:rPr>
+                <w:color w:val="44546A" w:themeColor="text2"/>
+                <w:lang w:val="en-GB"/>
+              </w:rPr>
+              <w:fldChar w:fldCharType="separate"/>
+            </w:r>
+            <w:bookmarkStart w:id="3" w:name="_CTVP00138f1eec384b447e8898ceb9e497a5bd4"/>
+            <w:r>
+              <w:rPr>
+                <w:color w:val="44546A" w:themeColor="text2"/>
+                <w:lang w:val="en-GB"/>
+              </w:rPr>
+              <w:t>[3,10–13]</w:t>
+            </w:r>
+            <w:bookmarkEnd w:id="3"/>
+            <w:r>
+              <w:rPr>
+                <w:color w:val="44546A" w:themeColor="text2"/>
+                <w:lang w:val="en-GB"/>
+              </w:rPr>
+              <w:fldChar w:fldCharType="end"/>
+            </w:r>
           </w:p>
         </w:tc>
         <w:tc>
@@ -1775,6 +1923,43 @@
                 <w:lang w:val="en-GB"/>
               </w:rPr>
             </w:pPr>
+            <w:r>
+              <w:rPr>
+                <w:color w:val="44546A" w:themeColor="text2"/>
+                <w:lang w:val="en-GB"/>
+              </w:rPr>
+              <w:fldChar w:fldCharType="begin"/>
+            </w:r>
+            <w:r>
+              <w:rPr>
+                <w:color w:val="44546A" w:themeColor="text2"/>
+                <w:lang w:val="en-GB"/>
+              </w:rPr>
+              <w:instrText>ADDIN CITAVI.PLACEHOLDER 6531f988-ac62-49d8-baec-b4374cf1501f 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</w:instrText>
+            </w:r>
+            <w:r>
+              <w:rPr>
+                <w:color w:val="44546A" w:themeColor="text2"/>
+                <w:lang w:val="en-GB"/>
+              </w:rPr>
+              <w:fldChar w:fldCharType="separate"/>
+            </w:r>
+            <w:bookmarkStart w:id="4" w:name="_CTVP0016531f988ac6249d8baecb4374cf1501f"/>
+            <w:r>
+              <w:rPr>
+                <w:color w:val="44546A" w:themeColor="text2"/>
+                <w:lang w:val="en-GB"/>
+              </w:rPr>
+              <w:t>[11,14]</w:t>
+            </w:r>
+            <w:bookmarkEnd w:id="4"/>
+            <w:r>
+              <w:rPr>
+                <w:color w:val="44546A" w:themeColor="text2"/>
+                <w:lang w:val="en-GB"/>
+              </w:rPr>
+              <w:fldChar w:fldCharType="end"/>
+            </w:r>
           </w:p>
         </w:tc>
         <w:tc>
@@ -2044,6 +2229,44 @@
                 <w:lang w:val="en-GB"/>
               </w:rPr>
             </w:pPr>
+            <w:r>
+              <w:rPr>
+                <w:color w:val="44546A" w:themeColor="text2"/>
+                <w:lang w:val="en-GB"/>
+              </w:rPr>
+              <w:lastRenderedPageBreak/>
+              <w:fldChar w:fldCharType="begin"/>
+            </w:r>
+            <w:r>
+              <w:rPr>
+                <w:color w:val="44546A" w:themeColor="text2"/>
+                <w:lang w:val="en-GB"/>
+              </w:rPr>
+              <w:instrText>ADDIN CITAVI.PLACEHOLDER 5bbb5f48-c5a6-42a9-b384-26895fc8bdbc 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</w:instrText>
+            </w:r>
+            <w:r>
+              <w:rPr>
+                <w:color w:val="44546A" w:themeColor="text2"/>
+                <w:lang w:val="en-GB"/>
+              </w:rPr>
+              <w:fldChar w:fldCharType="separate"/>
+            </w:r>
+            <w:bookmarkStart w:id="5" w:name="_CTVP0015bbb5f48c5a642a9b38426895fc8bdbc"/>
+            <w:r>
+              <w:rPr>
+                <w:color w:val="44546A" w:themeColor="text2"/>
+                <w:lang w:val="en-GB"/>
+              </w:rPr>
+              <w:t>[11]</w:t>
+            </w:r>
+            <w:bookmarkEnd w:id="5"/>
+            <w:r>
+              <w:rPr>
+                <w:color w:val="44546A" w:themeColor="text2"/>
+                <w:lang w:val="en-GB"/>
+              </w:rPr>
+              <w:fldChar w:fldCharType="end"/>
+            </w:r>
           </w:p>
         </w:tc>
         <w:tc>
@@ -2223,6 +2446,43 @@
                 <w:lang w:val="en-GB"/>
               </w:rPr>
             </w:pPr>
+            <w:r>
+              <w:rPr>
+                <w:color w:val="44546A" w:themeColor="text2"/>
+                <w:lang w:val="en-GB"/>
+              </w:rPr>
+              <w:fldChar w:fldCharType="begin"/>
+            </w:r>
+            <w:r>
+              <w:rPr>
+                <w:color w:val="44546A" w:themeColor="text2"/>
+                <w:lang w:val="en-GB"/>
+              </w:rPr>
+              <w:instrText>ADDIN CITAVI.PLACEHOLDER 9d4881b2-31b1-4949-bba3-a7f06e367e26 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</w:instrText>
+            </w:r>
+            <w:r>
+              <w:rPr>
+                <w:color w:val="44546A" w:themeColor="text2"/>
+                <w:lang w:val="en-GB"/>
+              </w:rPr>
+              <w:fldChar w:fldCharType="separate"/>
+            </w:r>
+            <w:bookmarkStart w:id="6" w:name="_CTVP0019d4881b231b14949bba3a7f06e367e26"/>
+            <w:r>
+              <w:rPr>
+                <w:color w:val="44546A" w:themeColor="text2"/>
+                <w:lang w:val="en-GB"/>
+              </w:rPr>
+              <w:t>[11]</w:t>
+            </w:r>
+            <w:bookmarkEnd w:id="6"/>
+            <w:r>
+              <w:rPr>
+                <w:color w:val="44546A" w:themeColor="text2"/>
+                <w:lang w:val="en-GB"/>
+              </w:rPr>
+              <w:fldChar w:fldCharType="end"/>
+            </w:r>
           </w:p>
         </w:tc>
         <w:tc>
@@ -2545,14 +2805,7 @@
                 <w:color w:val="44546A" w:themeColor="text2"/>
                 <w:lang w:val="en-GB"/>
               </w:rPr>
-              <w:t>H</w:t>
-            </w:r>
-            <w:r>
-              <w:rPr>
-                <w:color w:val="44546A" w:themeColor="text2"/>
-                <w:lang w:val="en-GB"/>
-              </w:rPr>
-              <w:t>eight of subsidies</w:t>
+              <w:t>Height of subsidies</w:t>
             </w:r>
           </w:p>
           <w:p>
@@ -2572,14 +2825,7 @@
                 <w:color w:val="44546A" w:themeColor="text2"/>
                 <w:lang w:val="en-GB"/>
               </w:rPr>
-              <w:t>L</w:t>
-            </w:r>
-            <w:r>
-              <w:rPr>
-                <w:color w:val="44546A" w:themeColor="text2"/>
-                <w:lang w:val="en-GB"/>
-              </w:rPr>
-              <w:t>aws and guidelines</w:t>
+              <w:t>Laws and guidelines</w:t>
             </w:r>
           </w:p>
           <w:p>
@@ -2599,14 +2845,7 @@
                 <w:color w:val="44546A" w:themeColor="text2"/>
                 <w:lang w:val="en-GB"/>
               </w:rPr>
-              <w:t>O</w:t>
-            </w:r>
-            <w:r>
-              <w:rPr>
-                <w:color w:val="44546A" w:themeColor="text2"/>
-                <w:lang w:val="en-GB"/>
-              </w:rPr>
-              <w:t>ther forms of support</w:t>
+              <w:t>Other forms of support</w:t>
             </w:r>
           </w:p>
         </w:tc>
@@ -2833,6 +3072,13 @@
                 <w:lang w:val="en-GB"/>
               </w:rPr>
             </w:pPr>
+            <w:r>
+              <w:rPr>
+                <w:color w:val="44546A" w:themeColor="text2"/>
+                <w:lang w:val="en-GB"/>
+              </w:rPr>
+              <w:t>29/04/2015</w:t>
+            </w:r>
           </w:p>
         </w:tc>
       </w:tr>
@@ -2993,6 +3239,13 @@
                 <w:lang w:val="en-GB"/>
               </w:rPr>
             </w:pPr>
+            <w:r>
+              <w:rPr>
+                <w:color w:val="44546A" w:themeColor="text2"/>
+                <w:lang w:val="en-GB"/>
+              </w:rPr>
+              <w:t>29/04/2015</w:t>
+            </w:r>
           </w:p>
         </w:tc>
       </w:tr>
@@ -3301,6 +3554,43 @@
                 <w:lang w:val="en-GB"/>
               </w:rPr>
             </w:pPr>
+            <w:r>
+              <w:rPr>
+                <w:color w:val="44546A" w:themeColor="text2"/>
+                <w:lang w:val="en-GB"/>
+              </w:rPr>
+              <w:fldChar w:fldCharType="begin"/>
+            </w:r>
+            <w:r>
+              <w:rPr>
+                <w:color w:val="44546A" w:themeColor="text2"/>
+                <w:lang w:val="en-GB"/>
+              </w:rPr>
+              <w:instrText>ADDIN CITAVI.PLACEHOLDER 67d87b6f-e88a-45c2-8da2-2a1b1fe48eb8 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</w:instrText>
+            </w:r>
+            <w:r>
+              <w:rPr>
+                <w:color w:val="44546A" w:themeColor="text2"/>
+                <w:lang w:val="en-GB"/>
+              </w:rPr>
+              <w:fldChar w:fldCharType="separate"/>
+            </w:r>
+            <w:bookmarkStart w:id="7" w:name="_CTVP00167d87b6fe88a45c28da22a1b1fe48eb8"/>
+            <w:r>
+              <w:rPr>
+                <w:color w:val="44546A" w:themeColor="text2"/>
+                <w:lang w:val="en-GB"/>
+              </w:rPr>
+              <w:t>[15]</w:t>
+            </w:r>
+            <w:bookmarkEnd w:id="7"/>
+            <w:r>
+              <w:rPr>
+                <w:color w:val="44546A" w:themeColor="text2"/>
+                <w:lang w:val="en-GB"/>
+              </w:rPr>
+              <w:fldChar w:fldCharType="end"/>
+            </w:r>
           </w:p>
         </w:tc>
         <w:tc>
@@ -3623,6 +3913,43 @@
                 <w:lang w:val="en-GB"/>
               </w:rPr>
             </w:pPr>
+            <w:r>
+              <w:rPr>
+                <w:color w:val="44546A" w:themeColor="text2"/>
+                <w:lang w:val="en-GB"/>
+              </w:rPr>
+              <w:fldChar w:fldCharType="begin"/>
+            </w:r>
+            <w:r>
+              <w:rPr>
+                <w:color w:val="44546A" w:themeColor="text2"/>
+                <w:lang w:val="en-GB"/>
+              </w:rPr>
+              <w:instrText>ADDIN CITAVI.PLACEHOLDER 0fab2390-1494-4a50-8122-63fa01179eef 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</w:instrText>
+            </w:r>
+            <w:r>
+              <w:rPr>
+                <w:color w:val="44546A" w:themeColor="text2"/>
+                <w:lang w:val="en-GB"/>
+              </w:rPr>
+              <w:fldChar w:fldCharType="separate"/>
+            </w:r>
+            <w:bookmarkStart w:id="8" w:name="_CTVP0010fab239014944a50812263fa01179eef"/>
+            <w:r>
+              <w:rPr>
+                <w:color w:val="44546A" w:themeColor="text2"/>
+                <w:lang w:val="en-GB"/>
+              </w:rPr>
+              <w:t>[15]</w:t>
+            </w:r>
+            <w:bookmarkEnd w:id="8"/>
+            <w:r>
+              <w:rPr>
+                <w:color w:val="44546A" w:themeColor="text2"/>
+                <w:lang w:val="en-GB"/>
+              </w:rPr>
+              <w:fldChar w:fldCharType="end"/>
+            </w:r>
           </w:p>
         </w:tc>
         <w:tc>
@@ -3676,8 +4003,6 @@
         <w:lastRenderedPageBreak/>
         <w:t>VARIABLES</w:t>
       </w:r>
-      <w:bookmarkStart w:id="0" w:name="_GoBack"/>
-      <w:bookmarkEnd w:id="0"/>
     </w:p>
     <w:tbl>
       <w:tblPr>
@@ -4067,15 +4392,36 @@
                 <w:color w:val="44546A" w:themeColor="text2"/>
                 <w:lang w:val="en-GB"/>
               </w:rPr>
-              <w:t xml:space="preserve">System </w:t>
-            </w:r>
+              <w:t>System Stability</w:t>
+            </w:r>
+          </w:p>
+          <w:p>
+            <w:pPr>
+              <w:pStyle w:val="Paragraphedeliste"/>
+              <w:numPr>
+                <w:ilvl w:val="0"/>
+                <w:numId w:val="9"/>
+              </w:numPr>
+              <w:rPr>
+                <w:color w:val="44546A" w:themeColor="text2"/>
+                <w:lang w:val="en-GB"/>
+              </w:rPr>
+            </w:pPr>
             <w:proofErr w:type="spellStart"/>
             <w:r>
               <w:rPr>
                 <w:color w:val="44546A" w:themeColor="text2"/>
                 <w:lang w:val="en-GB"/>
               </w:rPr>
-              <w:t>Stability</w:t>
+              <w:t>Compatability</w:t>
+            </w:r>
+            <w:proofErr w:type="spellEnd"/>
+            <w:r>
+              <w:rPr>
+                <w:color w:val="44546A" w:themeColor="text2"/>
+                <w:lang w:val="en-GB"/>
+              </w:rPr>
+              <w:t xml:space="preserve"> with Other Applications</w:t>
             </w:r>
           </w:p>
           <w:p>
@@ -4095,22 +4441,7 @@
                 <w:color w:val="44546A" w:themeColor="text2"/>
                 <w:lang w:val="en-GB"/>
               </w:rPr>
-              <w:t>Compatabil</w:t>
-            </w:r>
-            <w:r>
-              <w:rPr>
-                <w:color w:val="44546A" w:themeColor="text2"/>
-                <w:lang w:val="en-GB"/>
-              </w:rPr>
-              <w:t>ity</w:t>
-            </w:r>
-            <w:proofErr w:type="spellEnd"/>
-            <w:r>
-              <w:rPr>
-                <w:color w:val="44546A" w:themeColor="text2"/>
-                <w:lang w:val="en-GB"/>
-              </w:rPr>
-              <w:t xml:space="preserve"> with Other Applications</w:t>
+              <w:t>Energy Generation Efficiency</w:t>
             </w:r>
           </w:p>
           <w:p>
@@ -4130,14 +4461,7 @@
                 <w:color w:val="44546A" w:themeColor="text2"/>
                 <w:lang w:val="en-GB"/>
               </w:rPr>
-              <w:t>E</w:t>
-            </w:r>
-            <w:r>
-              <w:rPr>
-                <w:color w:val="44546A" w:themeColor="text2"/>
-                <w:lang w:val="en-GB"/>
-              </w:rPr>
-              <w:t>nergy Generation Efficiency</w:t>
+              <w:t>Operation and Maintenance</w:t>
             </w:r>
           </w:p>
           <w:p>
@@ -4157,7 +4481,7 @@
                 <w:color w:val="44546A" w:themeColor="text2"/>
                 <w:lang w:val="en-GB"/>
               </w:rPr>
-              <w:t>Operation and Maintenance</w:t>
+              <w:t>Design</w:t>
             </w:r>
           </w:p>
           <w:p>
@@ -4177,7 +4501,7 @@
                 <w:color w:val="44546A" w:themeColor="text2"/>
                 <w:lang w:val="en-GB"/>
               </w:rPr>
-              <w:t>Design</w:t>
+              <w:t>Distribution Energy Resources (DER)</w:t>
             </w:r>
           </w:p>
           <w:p>
@@ -4197,41 +4521,7 @@
                 <w:color w:val="44546A" w:themeColor="text2"/>
                 <w:lang w:val="en-GB"/>
               </w:rPr>
-              <w:t>Distribu</w:t>
-            </w:r>
-            <w:r>
-              <w:rPr>
-                <w:color w:val="44546A" w:themeColor="text2"/>
-                <w:lang w:val="en-GB"/>
-              </w:rPr>
-              <w:t>tion Energy Resources (DER)</w:t>
-            </w:r>
-          </w:p>
-          <w:p>
-            <w:pPr>
-              <w:pStyle w:val="Paragraphedeliste"/>
-              <w:numPr>
-                <w:ilvl w:val="0"/>
-                <w:numId w:val="9"/>
-              </w:numPr>
-              <w:rPr>
-                <w:color w:val="44546A" w:themeColor="text2"/>
-                <w:lang w:val="en-GB"/>
-              </w:rPr>
-            </w:pPr>
-            <w:r>
-              <w:rPr>
-                <w:color w:val="44546A" w:themeColor="text2"/>
-                <w:lang w:val="en-GB"/>
-              </w:rPr>
-              <w:t xml:space="preserve">Fuel delivery module (fuel processor </w:t>
-            </w:r>
-            <w:r>
-              <w:rPr>
-                <w:color w:val="44546A" w:themeColor="text2"/>
-                <w:lang w:val="en-GB"/>
-              </w:rPr>
-              <w:t>or a hydrogen storage tank)</w:t>
+              <w:t>Fuel delivery module (fuel processor or a hydrogen storage tank)</w:t>
             </w:r>
           </w:p>
         </w:tc>
@@ -4669,14 +4959,7 @@
                 <w:color w:val="44546A" w:themeColor="text2"/>
                 <w:lang w:val="en-GB"/>
               </w:rPr>
-              <w:t>Supported b</w:t>
-            </w:r>
-            <w:r>
-              <w:rPr>
-                <w:color w:val="44546A" w:themeColor="text2"/>
-                <w:lang w:val="en-GB"/>
-              </w:rPr>
-              <w:t>y environmental exposure</w:t>
+              <w:t>Supported by environmental exposure</w:t>
             </w:r>
           </w:p>
         </w:tc>
@@ -4688,6 +4971,550 @@
           <w:lang w:val="en-GB"/>
         </w:rPr>
       </w:pPr>
+    </w:p>
+    <w:p>
+      <w:pPr>
+        <w:pStyle w:val="CitaviBibliographyEntry"/>
+        <w:rPr>
+          <w:lang w:val="en-GB"/>
+        </w:rPr>
+      </w:pPr>
+    </w:p>
+    <w:p>
+      <w:pPr>
+        <w:rPr>
+          <w:lang w:val="en-GB"/>
+        </w:rPr>
+      </w:pPr>
+      <w:r>
+        <w:rPr>
+          <w:lang w:val="en-GB"/>
+        </w:rPr>
+        <w:br w:type="page"/>
+      </w:r>
+      <w:bookmarkStart w:id="9" w:name="_GoBack"/>
+      <w:bookmarkEnd w:id="9"/>
+    </w:p>
+    <w:p>
+      <w:pPr>
+        <w:pStyle w:val="Titre1"/>
+        <w:rPr>
+          <w:lang w:val="en-GB"/>
+        </w:rPr>
+      </w:pPr>
+      <w:r>
+        <w:rPr>
+          <w:lang w:val="en-GB"/>
+        </w:rPr>
+        <w:lastRenderedPageBreak/>
+        <w:t>REFERENCES</w:t>
+      </w:r>
+    </w:p>
+    <w:p>
+      <w:pPr>
+        <w:pStyle w:val="CitaviBibliographyEntry"/>
+        <w:rPr>
+          <w:lang w:val="en-GB"/>
+        </w:rPr>
+      </w:pPr>
+      <w:r>
+        <w:rPr>
+          <w:lang w:val="en-GB"/>
+        </w:rPr>
+        <w:fldChar w:fldCharType="begin"/>
+      </w:r>
+      <w:r>
+        <w:rPr>
+          <w:lang w:val="en-GB"/>
+        </w:rPr>
+        <w:instrText>ADDIN CITAVI.BIBLIOGRAPHY 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</w:instrText>
+      </w:r>
+      <w:r>
+        <w:rPr>
+          <w:lang w:val="en-GB"/>
+        </w:rPr>
+        <w:fldChar w:fldCharType="separate"/>
+      </w:r>
+      <w:bookmarkStart w:id="10" w:name="_CTVBIBLIOGRAPHY1"/>
+      <w:bookmarkEnd w:id="10"/>
+      <w:r>
+        <w:rPr>
+          <w:lang w:val="en-GB"/>
+        </w:rPr>
+        <w:t>1.</w:t>
+      </w:r>
+      <w:r>
+        <w:rPr>
+          <w:lang w:val="en-GB"/>
+        </w:rPr>
+        <w:tab/>
+      </w:r>
+      <w:proofErr w:type="spellStart"/>
+      <w:proofErr w:type="gramStart"/>
+      <w:r>
+        <w:rPr>
+          <w:lang w:val="en-GB"/>
+        </w:rPr>
+        <w:t>nedstack</w:t>
+      </w:r>
+      <w:proofErr w:type="spellEnd"/>
+      <w:proofErr w:type="gramEnd"/>
+      <w:r>
+        <w:rPr>
+          <w:lang w:val="en-GB"/>
+        </w:rPr>
+        <w:t>, “Fuel Cell Setup,” http://www.nedstack.com/technology/fuel-cell-setup#up.</w:t>
+      </w:r>
+    </w:p>
+    <w:p>
+      <w:pPr>
+        <w:pStyle w:val="CitaviBibliographyEntry"/>
+        <w:rPr>
+          <w:lang w:val="en-GB"/>
+        </w:rPr>
+      </w:pPr>
+      <w:r>
+        <w:rPr>
+          <w:lang w:val="en-GB"/>
+        </w:rPr>
+        <w:t>2.</w:t>
+      </w:r>
+      <w:r>
+        <w:rPr>
+          <w:lang w:val="en-GB"/>
+        </w:rPr>
+        <w:tab/>
+      </w:r>
+      <w:proofErr w:type="spellStart"/>
+      <w:proofErr w:type="gramStart"/>
+      <w:r>
+        <w:rPr>
+          <w:lang w:val="en-GB"/>
+        </w:rPr>
+        <w:t>nedstack</w:t>
+      </w:r>
+      <w:proofErr w:type="spellEnd"/>
+      <w:proofErr w:type="gramEnd"/>
+      <w:r>
+        <w:rPr>
+          <w:lang w:val="en-GB"/>
+        </w:rPr>
+        <w:t>, “Fuel Cell Principle,” http://www.nedstack.com/technology/fuel-cell-principle.</w:t>
+      </w:r>
+    </w:p>
+    <w:p>
+      <w:pPr>
+        <w:pStyle w:val="CitaviBibliographyEntry"/>
+        <w:rPr>
+          <w:lang w:val="en-GB"/>
+        </w:rPr>
+      </w:pPr>
+      <w:r>
+        <w:rPr>
+          <w:lang w:val="en-GB"/>
+        </w:rPr>
+        <w:t>3.</w:t>
+      </w:r>
+      <w:r>
+        <w:rPr>
+          <w:lang w:val="en-GB"/>
+        </w:rPr>
+        <w:tab/>
+        <w:t xml:space="preserve">Wikipedia, the free </w:t>
+      </w:r>
+      <w:proofErr w:type="spellStart"/>
+      <w:r>
+        <w:rPr>
+          <w:lang w:val="en-GB"/>
+        </w:rPr>
+        <w:t>encyclopedia</w:t>
+      </w:r>
+      <w:proofErr w:type="spellEnd"/>
+      <w:r>
+        <w:rPr>
+          <w:lang w:val="en-GB"/>
+        </w:rPr>
+        <w:t>, “Fuel Cell,” http://en.wikipedia.org/wiki/Fuel_cell.</w:t>
+      </w:r>
+    </w:p>
+    <w:p>
+      <w:pPr>
+        <w:pStyle w:val="CitaviBibliographyEntry"/>
+        <w:rPr>
+          <w:lang w:val="en-GB"/>
+        </w:rPr>
+      </w:pPr>
+      <w:r>
+        <w:rPr>
+          <w:lang w:val="en-GB"/>
+        </w:rPr>
+        <w:t>4.</w:t>
+      </w:r>
+      <w:r>
+        <w:rPr>
+          <w:lang w:val="en-GB"/>
+        </w:rPr>
+        <w:tab/>
+        <w:t>HES, “Hydrogen Fuel Cost vs Gasoline,” http://heshydrogen.com/hydrogen-fuel-cost-vs-gasoline/.</w:t>
+      </w:r>
+    </w:p>
+    <w:p>
+      <w:pPr>
+        <w:pStyle w:val="CitaviBibliographyEntry"/>
+        <w:rPr>
+          <w:lang w:val="en-GB"/>
+        </w:rPr>
+      </w:pPr>
+      <w:r>
+        <w:rPr>
+          <w:lang w:val="en-GB"/>
+        </w:rPr>
+        <w:t>5.</w:t>
+      </w:r>
+      <w:r>
+        <w:rPr>
+          <w:lang w:val="en-GB"/>
+        </w:rPr>
+        <w:tab/>
+        <w:t>EERE, “Hydrogen Production and Distribution,” http://www.afdc.energy.gov/fuels/hydrogen_production.html.</w:t>
+      </w:r>
+    </w:p>
+    <w:p>
+      <w:pPr>
+        <w:pStyle w:val="CitaviBibliographyEntry"/>
+        <w:rPr>
+          <w:lang w:val="en-GB"/>
+        </w:rPr>
+      </w:pPr>
+      <w:r>
+        <w:rPr>
+          <w:lang w:val="en-GB"/>
+        </w:rPr>
+        <w:t>6.</w:t>
+      </w:r>
+      <w:r>
+        <w:rPr>
+          <w:lang w:val="en-GB"/>
+        </w:rPr>
+        <w:tab/>
+        <w:t>EERE, “HYDROGEN DELIVERY,” http://energy.gov/eere/fuelcells/hydrogen-delivery.</w:t>
+      </w:r>
+    </w:p>
+    <w:p>
+      <w:pPr>
+        <w:pStyle w:val="CitaviBibliographyEntry"/>
+        <w:rPr>
+          <w:lang w:val="en-GB"/>
+        </w:rPr>
+      </w:pPr>
+      <w:r>
+        <w:rPr>
+          <w:lang w:val="en-GB"/>
+        </w:rPr>
+        <w:t>7.</w:t>
+      </w:r>
+      <w:r>
+        <w:rPr>
+          <w:lang w:val="en-GB"/>
+        </w:rPr>
+        <w:tab/>
+        <w:t>EERE, “HYDROGEN STORAGE,” http://energy.gov/eere/fuelcells/hydrogen-storage.</w:t>
+      </w:r>
+    </w:p>
+    <w:p>
+      <w:pPr>
+        <w:pStyle w:val="CitaviBibliographyEntry"/>
+        <w:rPr>
+          <w:lang w:val="en-GB"/>
+        </w:rPr>
+      </w:pPr>
+      <w:r>
+        <w:rPr>
+          <w:lang w:val="en-GB"/>
+        </w:rPr>
+        <w:t>8.</w:t>
+      </w:r>
+      <w:r>
+        <w:rPr>
+          <w:lang w:val="en-GB"/>
+        </w:rPr>
+        <w:tab/>
+        <w:t xml:space="preserve">Wikipedia, the free </w:t>
+      </w:r>
+      <w:proofErr w:type="spellStart"/>
+      <w:r>
+        <w:rPr>
+          <w:lang w:val="en-GB"/>
+        </w:rPr>
+        <w:t>encyclopedia</w:t>
+      </w:r>
+      <w:proofErr w:type="spellEnd"/>
+      <w:r>
+        <w:rPr>
+          <w:lang w:val="en-GB"/>
+        </w:rPr>
+        <w:t>, “Hydrogen Production,” http://en.wikipedia.org/wiki/Hydrogen_production#Partial_oxidation.</w:t>
+      </w:r>
+    </w:p>
+    <w:p>
+      <w:pPr>
+        <w:pStyle w:val="CitaviBibliographyEntry"/>
+        <w:rPr>
+          <w:lang w:val="en-GB"/>
+        </w:rPr>
+      </w:pPr>
+      <w:r>
+        <w:rPr>
+          <w:lang w:val="en-GB"/>
+        </w:rPr>
+        <w:t>9.</w:t>
+      </w:r>
+      <w:r>
+        <w:rPr>
+          <w:lang w:val="en-GB"/>
+        </w:rPr>
+        <w:tab/>
+      </w:r>
+      <w:proofErr w:type="spellStart"/>
+      <w:r>
+        <w:rPr>
+          <w:lang w:val="en-GB"/>
+        </w:rPr>
+        <w:t>FuelCellToday</w:t>
+      </w:r>
+      <w:proofErr w:type="spellEnd"/>
+      <w:r>
+        <w:rPr>
+          <w:lang w:val="en-GB"/>
+        </w:rPr>
+        <w:t>, “Fuel and Infrastructure,” http://www.fuelcelltoday.com/applications/fuel-and-infrastructure.</w:t>
+      </w:r>
+    </w:p>
+    <w:p>
+      <w:pPr>
+        <w:pStyle w:val="CitaviBibliographyEntry"/>
+        <w:rPr>
+          <w:lang w:val="en-GB"/>
+        </w:rPr>
+      </w:pPr>
+      <w:r>
+        <w:rPr>
+          <w:lang w:val="en-GB"/>
+        </w:rPr>
+        <w:t>10.</w:t>
+      </w:r>
+      <w:r>
+        <w:rPr>
+          <w:lang w:val="en-GB"/>
+        </w:rPr>
+        <w:tab/>
+        <w:t xml:space="preserve">EERE, </w:t>
+      </w:r>
+      <w:r>
+        <w:rPr>
+          <w:i/>
+          <w:lang w:val="en-GB"/>
+        </w:rPr>
+        <w:t>Fuel Cell Technologies Program</w:t>
+      </w:r>
+      <w:r>
+        <w:rPr>
+          <w:lang w:val="en-GB"/>
+        </w:rPr>
+        <w:t xml:space="preserve">. </w:t>
+      </w:r>
+      <w:r>
+        <w:rPr>
+          <w:i/>
+          <w:lang w:val="en-GB"/>
+        </w:rPr>
+        <w:t>Hydrogen Distribution and Delivery</w:t>
+      </w:r>
+      <w:r>
+        <w:rPr>
+          <w:lang w:val="en-GB"/>
+        </w:rPr>
+        <w:t>, 2010.</w:t>
+      </w:r>
+    </w:p>
+    <w:p>
+      <w:pPr>
+        <w:pStyle w:val="CitaviBibliographyEntry"/>
+        <w:rPr>
+          <w:lang w:val="en-GB"/>
+        </w:rPr>
+      </w:pPr>
+      <w:r>
+        <w:rPr>
+          <w:lang w:val="en-GB"/>
+        </w:rPr>
+        <w:t>11.</w:t>
+      </w:r>
+      <w:r>
+        <w:rPr>
+          <w:lang w:val="en-GB"/>
+        </w:rPr>
+        <w:tab/>
+        <w:t>NREL, “Hydrogen Production and Development,” http://www.nrel.gov/hydrogen/proj_production_delivery.html.</w:t>
+      </w:r>
+    </w:p>
+    <w:p>
+      <w:pPr>
+        <w:pStyle w:val="CitaviBibliographyEntry"/>
+        <w:rPr>
+          <w:lang w:val="en-GB"/>
+        </w:rPr>
+      </w:pPr>
+      <w:r>
+        <w:rPr>
+          <w:lang w:val="en-GB"/>
+        </w:rPr>
+        <w:t>12.</w:t>
+      </w:r>
+      <w:r>
+        <w:rPr>
+          <w:lang w:val="en-GB"/>
+        </w:rPr>
+        <w:tab/>
+      </w:r>
+      <w:proofErr w:type="spellStart"/>
+      <w:proofErr w:type="gramStart"/>
+      <w:r>
+        <w:rPr>
+          <w:lang w:val="en-GB"/>
+        </w:rPr>
+        <w:t>nedstack</w:t>
+      </w:r>
+      <w:proofErr w:type="spellEnd"/>
+      <w:proofErr w:type="gramEnd"/>
+      <w:r>
+        <w:rPr>
+          <w:lang w:val="en-GB"/>
+        </w:rPr>
+        <w:t>, “Fuel Cell Types,” http://www.nedstack.com/technology/fuel-cell-types.</w:t>
+      </w:r>
+    </w:p>
+    <w:p>
+      <w:pPr>
+        <w:pStyle w:val="CitaviBibliographyEntry"/>
+        <w:rPr>
+          <w:lang w:val="en-GB"/>
+        </w:rPr>
+      </w:pPr>
+      <w:r>
+        <w:rPr>
+          <w:lang w:val="en-GB"/>
+        </w:rPr>
+        <w:t>13.</w:t>
+      </w:r>
+      <w:r>
+        <w:rPr>
+          <w:lang w:val="en-GB"/>
+        </w:rPr>
+        <w:tab/>
+      </w:r>
+      <w:proofErr w:type="spellStart"/>
+      <w:r>
+        <w:rPr>
+          <w:lang w:val="en-GB"/>
+        </w:rPr>
+        <w:t>FuelCellToday</w:t>
+      </w:r>
+      <w:proofErr w:type="spellEnd"/>
+      <w:r>
+        <w:rPr>
+          <w:lang w:val="en-GB"/>
+        </w:rPr>
+        <w:t>, “Technologies,” http://www.fuelcelltoday.com/technologies.</w:t>
+      </w:r>
+    </w:p>
+    <w:p>
+      <w:pPr>
+        <w:pStyle w:val="CitaviBibliographyEntry"/>
+        <w:rPr>
+          <w:lang w:val="en-GB"/>
+        </w:rPr>
+      </w:pPr>
+      <w:r>
+        <w:rPr>
+          <w:lang w:val="en-GB"/>
+        </w:rPr>
+        <w:t>14.</w:t>
+      </w:r>
+      <w:r>
+        <w:rPr>
+          <w:lang w:val="en-GB"/>
+        </w:rPr>
+        <w:tab/>
+      </w:r>
+      <w:proofErr w:type="spellStart"/>
+      <w:r>
+        <w:rPr>
+          <w:lang w:val="en-GB"/>
+        </w:rPr>
+        <w:t>FuelCellToday</w:t>
+      </w:r>
+      <w:proofErr w:type="spellEnd"/>
+      <w:r>
+        <w:rPr>
+          <w:lang w:val="en-GB"/>
+        </w:rPr>
+        <w:t>, “Applications,” http://www.fuelcelltoday.com/applications.</w:t>
+      </w:r>
+    </w:p>
+    <w:p>
+      <w:pPr>
+        <w:pStyle w:val="CitaviBibliographyEntry"/>
+        <w:rPr>
+          <w:lang w:val="en-GB"/>
+        </w:rPr>
+      </w:pPr>
+      <w:r>
+        <w:rPr>
+          <w:lang w:val="en-GB"/>
+        </w:rPr>
+        <w:t>15.</w:t>
+      </w:r>
+      <w:r>
+        <w:rPr>
+          <w:lang w:val="en-GB"/>
+        </w:rPr>
+        <w:tab/>
+        <w:t xml:space="preserve">M. Ball and M. </w:t>
+      </w:r>
+      <w:proofErr w:type="spellStart"/>
+      <w:r>
+        <w:rPr>
+          <w:lang w:val="en-GB"/>
+        </w:rPr>
+        <w:t>Wietschel</w:t>
+      </w:r>
+      <w:proofErr w:type="spellEnd"/>
+      <w:r>
+        <w:rPr>
+          <w:lang w:val="en-GB"/>
+        </w:rPr>
+        <w:t xml:space="preserve">, “The future of hydrogen – opportunities and challenges,” International Journal of Hydrogen Energy </w:t>
+      </w:r>
+      <w:r>
+        <w:rPr>
+          <w:b/>
+          <w:lang w:val="en-GB"/>
+        </w:rPr>
+        <w:t>34</w:t>
+      </w:r>
+      <w:r>
+        <w:rPr>
+          <w:lang w:val="en-GB"/>
+        </w:rPr>
+        <w:t>, 615–627 (2009).</w:t>
+      </w:r>
+      <w:r>
+        <w:rPr>
+          <w:lang w:val="en-GB"/>
+        </w:rPr>
+        <w:fldChar w:fldCharType="end"/>
+      </w:r>
     </w:p>
     <w:sectPr>
       <w:pgSz w:w="16838" w:h="11906" w:orient="landscape"/>
@@ -4702,6 +5529,191 @@
 <file path=word/numbering.xml><?xml version="1.0" encoding="utf-8"?>
 <w:numbering xmlns:wpc="http://schemas.microsoft.com/office/word/2010/wordprocessingCanvas" xmlns:mc="http://schemas.openxmlformats.org/markup-compatibility/2006" xmlns:o="urn:schemas-microsoft-com:office:office" xmlns:r="http://schemas.openxmlformats.org/officeDocument/2006/relationships" xmlns:m="http://schemas.openxmlformats.org/officeDocument/2006/math" xmlns:v="urn:schemas-microsoft-com:vml" xmlns:wp14="http://schemas.microsoft.com/office/word/2010/wordprocessingDrawing" xmlns:wp="http://schemas.openxmlformats.org/drawingml/2006/wordprocessingDrawing" xmlns:w10="urn:schemas-microsoft-com:office:word" xmlns:w="http://schemas.openxmlformats.org/wordprocessingml/2006/main" xmlns:w14="http://schemas.microsoft.com/office/word/2010/wordml" xmlns:w15="http://schemas.microsoft.com/office/word/2012/wordml" xmlns:wpg="http://schemas.microsoft.com/office/word/2010/wordprocessingGroup" xmlns:wpi="http://schemas.microsoft.com/office/word/2010/wordprocessingInk" xmlns:wne="http://schemas.microsoft.com/office/word/2006/wordml" xmlns:wps="http://schemas.microsoft.com/office/word/2010/wordprocessingShape" mc:Ignorable="w14 w15 wp14">
   <w:abstractNum w:abstractNumId="0" w15:restartNumberingAfterBreak="0">
+    <w:nsid w:val="FFFFFF7C"/>
+    <w:multiLevelType w:val="singleLevel"/>
+    <w:tmpl w:val="A37685FE"/>
+    <w:lvl w:ilvl="0">
+      <w:start w:val="1"/>
+      <w:numFmt w:val="decimal"/>
+      <w:lvlText w:val="%1."/>
+      <w:lvlJc w:val="left"/>
+      <w:pPr>
+        <w:tabs>
+          <w:tab w:val="num" w:pos="1492"/>
+        </w:tabs>
+        <w:ind w:left="1492" w:hanging="360"/>
+      </w:pPr>
+    </w:lvl>
+  </w:abstractNum>
+  <w:abstractNum w:abstractNumId="1" w15:restartNumberingAfterBreak="0">
+    <w:nsid w:val="FFFFFF7D"/>
+    <w:multiLevelType w:val="singleLevel"/>
+    <w:tmpl w:val="0E588F2C"/>
+    <w:lvl w:ilvl="0">
+      <w:start w:val="1"/>
+      <w:numFmt w:val="decimal"/>
+      <w:lvlText w:val="%1."/>
+      <w:lvlJc w:val="left"/>
+      <w:pPr>
+        <w:tabs>
+          <w:tab w:val="num" w:pos="1209"/>
+        </w:tabs>
+        <w:ind w:left="1209" w:hanging="360"/>
+      </w:pPr>
+    </w:lvl>
+  </w:abstractNum>
+  <w:abstractNum w:abstractNumId="2" w15:restartNumberingAfterBreak="0">
+    <w:nsid w:val="FFFFFF7E"/>
+    <w:multiLevelType w:val="singleLevel"/>
+    <w:tmpl w:val="376A4CE8"/>
+    <w:lvl w:ilvl="0">
+      <w:start w:val="1"/>
+      <w:numFmt w:val="decimal"/>
+      <w:lvlText w:val="%1."/>
+      <w:lvlJc w:val="left"/>
+      <w:pPr>
+        <w:tabs>
+          <w:tab w:val="num" w:pos="926"/>
+        </w:tabs>
+        <w:ind w:left="926" w:hanging="360"/>
+      </w:pPr>
+    </w:lvl>
+  </w:abstractNum>
+  <w:abstractNum w:abstractNumId="3" w15:restartNumberingAfterBreak="0">
+    <w:nsid w:val="FFFFFF7F"/>
+    <w:multiLevelType w:val="singleLevel"/>
+    <w:tmpl w:val="ED2EAB18"/>
+    <w:lvl w:ilvl="0">
+      <w:start w:val="1"/>
+      <w:numFmt w:val="decimal"/>
+      <w:lvlText w:val="%1."/>
+      <w:lvlJc w:val="left"/>
+      <w:pPr>
+        <w:tabs>
+          <w:tab w:val="num" w:pos="643"/>
+        </w:tabs>
+        <w:ind w:left="643" w:hanging="360"/>
+      </w:pPr>
+    </w:lvl>
+  </w:abstractNum>
+  <w:abstractNum w:abstractNumId="4" w15:restartNumberingAfterBreak="0">
+    <w:nsid w:val="FFFFFF80"/>
+    <w:multiLevelType w:val="singleLevel"/>
+    <w:tmpl w:val="68F87C10"/>
+    <w:lvl w:ilvl="0">
+      <w:start w:val="1"/>
+      <w:numFmt w:val="bullet"/>
+      <w:lvlText w:val=""/>
+      <w:lvlJc w:val="left"/>
+      <w:pPr>
+        <w:tabs>
+          <w:tab w:val="num" w:pos="1492"/>
+        </w:tabs>
+        <w:ind w:left="1492" w:hanging="360"/>
+      </w:pPr>
+      <w:rPr>
+        <w:rFonts w:ascii="Symbol" w:hAnsi="Symbol" w:hint="default"/>
+      </w:rPr>
+    </w:lvl>
+  </w:abstractNum>
+  <w:abstractNum w:abstractNumId="5" w15:restartNumberingAfterBreak="0">
+    <w:nsid w:val="FFFFFF81"/>
+    <w:multiLevelType w:val="singleLevel"/>
+    <w:tmpl w:val="94388D70"/>
+    <w:lvl w:ilvl="0">
+      <w:start w:val="1"/>
+      <w:numFmt w:val="bullet"/>
+      <w:lvlText w:val=""/>
+      <w:lvlJc w:val="left"/>
+      <w:pPr>
+        <w:tabs>
+          <w:tab w:val="num" w:pos="1209"/>
+        </w:tabs>
+        <w:ind w:left="1209" w:hanging="360"/>
+      </w:pPr>
+      <w:rPr>
+        <w:rFonts w:ascii="Symbol" w:hAnsi="Symbol" w:hint="default"/>
+      </w:rPr>
+    </w:lvl>
+  </w:abstractNum>
+  <w:abstractNum w:abstractNumId="6" w15:restartNumberingAfterBreak="0">
+    <w:nsid w:val="FFFFFF82"/>
+    <w:multiLevelType w:val="singleLevel"/>
+    <w:tmpl w:val="DD1E7FB8"/>
+    <w:lvl w:ilvl="0">
+      <w:start w:val="1"/>
+      <w:numFmt w:val="bullet"/>
+      <w:lvlText w:val=""/>
+      <w:lvlJc w:val="left"/>
+      <w:pPr>
+        <w:tabs>
+          <w:tab w:val="num" w:pos="926"/>
+        </w:tabs>
+        <w:ind w:left="926" w:hanging="360"/>
+      </w:pPr>
+      <w:rPr>
+        <w:rFonts w:ascii="Symbol" w:hAnsi="Symbol" w:hint="default"/>
+      </w:rPr>
+    </w:lvl>
+  </w:abstractNum>
+  <w:abstractNum w:abstractNumId="7" w15:restartNumberingAfterBreak="0">
+    <w:nsid w:val="FFFFFF83"/>
+    <w:multiLevelType w:val="singleLevel"/>
+    <w:tmpl w:val="4FC2379C"/>
+    <w:lvl w:ilvl="0">
+      <w:start w:val="1"/>
+      <w:numFmt w:val="bullet"/>
+      <w:lvlText w:val=""/>
+      <w:lvlJc w:val="left"/>
+      <w:pPr>
+        <w:tabs>
+          <w:tab w:val="num" w:pos="643"/>
+        </w:tabs>
+        <w:ind w:left="643" w:hanging="360"/>
+      </w:pPr>
+      <w:rPr>
+        <w:rFonts w:ascii="Symbol" w:hAnsi="Symbol" w:hint="default"/>
+      </w:rPr>
+    </w:lvl>
+  </w:abstractNum>
+  <w:abstractNum w:abstractNumId="8" w15:restartNumberingAfterBreak="0">
+    <w:nsid w:val="FFFFFF88"/>
+    <w:multiLevelType w:val="singleLevel"/>
+    <w:tmpl w:val="EE3C205E"/>
+    <w:lvl w:ilvl="0">
+      <w:start w:val="1"/>
+      <w:numFmt w:val="decimal"/>
+      <w:lvlText w:val="%1."/>
+      <w:lvlJc w:val="left"/>
+      <w:pPr>
+        <w:tabs>
+          <w:tab w:val="num" w:pos="360"/>
+        </w:tabs>
+        <w:ind w:left="360" w:hanging="360"/>
+      </w:pPr>
+    </w:lvl>
+  </w:abstractNum>
+  <w:abstractNum w:abstractNumId="9" w15:restartNumberingAfterBreak="0">
+    <w:nsid w:val="FFFFFF89"/>
+    <w:multiLevelType w:val="singleLevel"/>
+    <w:tmpl w:val="B908D9BE"/>
+    <w:lvl w:ilvl="0">
+      <w:start w:val="1"/>
+      <w:numFmt w:val="bullet"/>
+      <w:lvlText w:val=""/>
+      <w:lvlJc w:val="left"/>
+      <w:pPr>
+        <w:tabs>
+          <w:tab w:val="num" w:pos="360"/>
+        </w:tabs>
+        <w:ind w:left="360" w:hanging="360"/>
+      </w:pPr>
+      <w:rPr>
+        <w:rFonts w:ascii="Symbol" w:hAnsi="Symbol" w:hint="default"/>
+      </w:rPr>
+    </w:lvl>
+  </w:abstractNum>
+  <w:abstractNum w:abstractNumId="10" w15:restartNumberingAfterBreak="0">
     <w:nsid w:val="1FB5209F"/>
     <w:multiLevelType w:val="hybridMultilevel"/>
     <w:tmpl w:val="DEAE749C"/>
@@ -4814,7 +5826,7 @@
       </w:rPr>
     </w:lvl>
   </w:abstractNum>
-  <w:abstractNum w:abstractNumId="1" w15:restartNumberingAfterBreak="0">
+  <w:abstractNum w:abstractNumId="11" w15:restartNumberingAfterBreak="0">
     <w:nsid w:val="22EC7DDA"/>
     <w:multiLevelType w:val="hybridMultilevel"/>
     <w:tmpl w:val="DBE0D86A"/>
@@ -4927,7 +5939,7 @@
       </w:rPr>
     </w:lvl>
   </w:abstractNum>
-  <w:abstractNum w:abstractNumId="2" w15:restartNumberingAfterBreak="0">
+  <w:abstractNum w:abstractNumId="12" w15:restartNumberingAfterBreak="0">
     <w:nsid w:val="2F0C1813"/>
     <w:multiLevelType w:val="hybridMultilevel"/>
     <w:tmpl w:val="383A9474"/>
@@ -5040,7 +6052,7 @@
       </w:rPr>
     </w:lvl>
   </w:abstractNum>
-  <w:abstractNum w:abstractNumId="3" w15:restartNumberingAfterBreak="0">
+  <w:abstractNum w:abstractNumId="13" w15:restartNumberingAfterBreak="0">
     <w:nsid w:val="2F587438"/>
     <w:multiLevelType w:val="hybridMultilevel"/>
     <w:tmpl w:val="C13EE64E"/>
@@ -5153,7 +6165,7 @@
       </w:rPr>
     </w:lvl>
   </w:abstractNum>
-  <w:abstractNum w:abstractNumId="4" w15:restartNumberingAfterBreak="0">
+  <w:abstractNum w:abstractNumId="14" w15:restartNumberingAfterBreak="0">
     <w:nsid w:val="317467A3"/>
     <w:multiLevelType w:val="hybridMultilevel"/>
     <w:tmpl w:val="58087E4E"/>
@@ -5266,7 +6278,7 @@
       </w:rPr>
     </w:lvl>
   </w:abstractNum>
-  <w:abstractNum w:abstractNumId="5" w15:restartNumberingAfterBreak="0">
+  <w:abstractNum w:abstractNumId="15" w15:restartNumberingAfterBreak="0">
     <w:nsid w:val="423777E4"/>
     <w:multiLevelType w:val="hybridMultilevel"/>
     <w:tmpl w:val="B89A5E52"/>
@@ -5379,7 +6391,7 @@
       </w:rPr>
     </w:lvl>
   </w:abstractNum>
-  <w:abstractNum w:abstractNumId="6" w15:restartNumberingAfterBreak="0">
+  <w:abstractNum w:abstractNumId="16" w15:restartNumberingAfterBreak="0">
     <w:nsid w:val="45A874A8"/>
     <w:multiLevelType w:val="hybridMultilevel"/>
     <w:tmpl w:val="2E0845C4"/>
@@ -5492,7 +6504,7 @@
       </w:rPr>
     </w:lvl>
   </w:abstractNum>
-  <w:abstractNum w:abstractNumId="7" w15:restartNumberingAfterBreak="0">
+  <w:abstractNum w:abstractNumId="17" w15:restartNumberingAfterBreak="0">
     <w:nsid w:val="46527AC5"/>
     <w:multiLevelType w:val="hybridMultilevel"/>
     <w:tmpl w:val="84786CA2"/>
@@ -5605,7 +6617,7 @@
       </w:rPr>
     </w:lvl>
   </w:abstractNum>
-  <w:abstractNum w:abstractNumId="8" w15:restartNumberingAfterBreak="0">
+  <w:abstractNum w:abstractNumId="18" w15:restartNumberingAfterBreak="0">
     <w:nsid w:val="46FC6C4A"/>
     <w:multiLevelType w:val="hybridMultilevel"/>
     <w:tmpl w:val="4FF62674"/>
@@ -5718,7 +6730,7 @@
       </w:rPr>
     </w:lvl>
   </w:abstractNum>
-  <w:abstractNum w:abstractNumId="9" w15:restartNumberingAfterBreak="0">
+  <w:abstractNum w:abstractNumId="19" w15:restartNumberingAfterBreak="0">
     <w:nsid w:val="47EC6D98"/>
     <w:multiLevelType w:val="hybridMultilevel"/>
     <w:tmpl w:val="85C44AB4"/>
@@ -5831,7 +6843,7 @@
       </w:rPr>
     </w:lvl>
   </w:abstractNum>
-  <w:abstractNum w:abstractNumId="10" w15:restartNumberingAfterBreak="0">
+  <w:abstractNum w:abstractNumId="20" w15:restartNumberingAfterBreak="0">
     <w:nsid w:val="5D04198F"/>
     <w:multiLevelType w:val="hybridMultilevel"/>
     <w:tmpl w:val="54D4B992"/>
@@ -5945,37 +6957,67 @@
     </w:lvl>
   </w:abstractNum>
   <w:num w:numId="1">
-    <w:abstractNumId w:val="9"/>
+    <w:abstractNumId w:val="19"/>
   </w:num>
   <w:num w:numId="2">
+    <w:abstractNumId w:val="13"/>
+  </w:num>
+  <w:num w:numId="3">
+    <w:abstractNumId w:val="17"/>
+  </w:num>
+  <w:num w:numId="4">
+    <w:abstractNumId w:val="15"/>
+  </w:num>
+  <w:num w:numId="5">
+    <w:abstractNumId w:val="12"/>
+  </w:num>
+  <w:num w:numId="6">
+    <w:abstractNumId w:val="20"/>
+  </w:num>
+  <w:num w:numId="7">
+    <w:abstractNumId w:val="10"/>
+  </w:num>
+  <w:num w:numId="8">
+    <w:abstractNumId w:val="14"/>
+  </w:num>
+  <w:num w:numId="9">
+    <w:abstractNumId w:val="18"/>
+  </w:num>
+  <w:num w:numId="10">
+    <w:abstractNumId w:val="16"/>
+  </w:num>
+  <w:num w:numId="11">
+    <w:abstractNumId w:val="11"/>
+  </w:num>
+  <w:num w:numId="12">
+    <w:abstractNumId w:val="0"/>
+  </w:num>
+  <w:num w:numId="13">
+    <w:abstractNumId w:val="1"/>
+  </w:num>
+  <w:num w:numId="14">
+    <w:abstractNumId w:val="2"/>
+  </w:num>
+  <w:num w:numId="15">
     <w:abstractNumId w:val="3"/>
   </w:num>
-  <w:num w:numId="3">
+  <w:num w:numId="16">
+    <w:abstractNumId w:val="4"/>
+  </w:num>
+  <w:num w:numId="17">
+    <w:abstractNumId w:val="5"/>
+  </w:num>
+  <w:num w:numId="18">
+    <w:abstractNumId w:val="6"/>
+  </w:num>
+  <w:num w:numId="19">
     <w:abstractNumId w:val="7"/>
   </w:num>
-  <w:num w:numId="4">
-    <w:abstractNumId w:val="5"/>
-  </w:num>
-  <w:num w:numId="5">
-    <w:abstractNumId w:val="2"/>
-  </w:num>
-  <w:num w:numId="6">
-    <w:abstractNumId w:val="10"/>
-  </w:num>
-  <w:num w:numId="7">
-    <w:abstractNumId w:val="0"/>
-  </w:num>
-  <w:num w:numId="8">
-    <w:abstractNumId w:val="4"/>
-  </w:num>
-  <w:num w:numId="9">
+  <w:num w:numId="20">
     <w:abstractNumId w:val="8"/>
   </w:num>
-  <w:num w:numId="10">
-    <w:abstractNumId w:val="6"/>
-  </w:num>
-  <w:num w:numId="11">
-    <w:abstractNumId w:val="1"/>
+  <w:num w:numId="21">
+    <w:abstractNumId w:val="9"/>
   </w:num>
 </w:numbering>
 </file>
@@ -6399,7 +7441,6 @@
   <w:style w:type="character" w:default="1" w:styleId="Policepardfaut">
     <w:name w:val="Default Paragraph Font"/>
     <w:uiPriority w:val="1"/>
-    <w:semiHidden/>
     <w:unhideWhenUsed/>
   </w:style>
   <w:style w:type="table" w:default="1" w:styleId="TableauNormal">
@@ -6465,6 +7506,43 @@
       <w:ind w:left="720"/>
       <w:contextualSpacing/>
     </w:pPr>
+  </w:style>
+  <w:style w:type="paragraph" w:customStyle="1" w:styleId="CitaviBibliographyEntry">
+    <w:name w:val="Citavi Bibliography Entry"/>
+    <w:basedOn w:val="Normal"/>
+    <w:link w:val="CitaviBibliographyEntryCar"/>
+    <w:rsid w:val="008028A0"/>
+    <w:pPr>
+      <w:tabs>
+        <w:tab w:val="left" w:pos="340"/>
+      </w:tabs>
+      <w:spacing w:after="0"/>
+      <w:ind w:left="340" w:hanging="340"/>
+    </w:pPr>
+  </w:style>
+  <w:style w:type="character" w:customStyle="1" w:styleId="CitaviBibliographyEntryCar">
+    <w:name w:val="Citavi Bibliography Entry Car"/>
+    <w:basedOn w:val="Policepardfaut"/>
+    <w:link w:val="CitaviBibliographyEntry"/>
+    <w:rsid w:val="008028A0"/>
+  </w:style>
+  <w:style w:type="paragraph" w:customStyle="1" w:styleId="CitaviBibliographyHeading">
+    <w:name w:val="Citavi Bibliography Heading"/>
+    <w:basedOn w:val="Titre1"/>
+    <w:link w:val="CitaviBibliographyHeadingCar"/>
+    <w:rsid w:val="008028A0"/>
+  </w:style>
+  <w:style w:type="character" w:customStyle="1" w:styleId="CitaviBibliographyHeadingCar">
+    <w:name w:val="Citavi Bibliography Heading Car"/>
+    <w:basedOn w:val="Policepardfaut"/>
+    <w:link w:val="CitaviBibliographyHeading"/>
+    <w:rsid w:val="008028A0"/>
+    <w:rPr>
+      <w:rFonts w:asciiTheme="majorHAnsi" w:eastAsiaTheme="majorEastAsia" w:hAnsiTheme="majorHAnsi" w:cstheme="majorBidi"/>
+      <w:color w:val="2E74B5" w:themeColor="accent1" w:themeShade="BF"/>
+      <w:sz w:val="32"/>
+      <w:szCs w:val="32"/>
+    </w:rPr>
   </w:style>
 </w:styles>
 </file>
@@ -8210,62 +9288,62 @@
     </dgm:pt>
   </dgm:ptLst>
   <dgm:cxnLst>
-    <dgm:cxn modelId="{A07B69B2-581F-46CE-8AE6-132E72B07474}" type="presOf" srcId="{DBD0BA76-6275-4A2D-ADE2-0F6036822509}" destId="{06BACB2E-25D6-491F-9902-6DE6A89C06CD}" srcOrd="0" destOrd="3" presId="urn:microsoft.com/office/officeart/2005/8/layout/hList6"/>
     <dgm:cxn modelId="{42F76715-AFEB-4F17-93DB-8ADEB8228C3E}" srcId="{9DB0AEFC-F7C0-4A47-A9D2-B66B67BDF166}" destId="{C4398932-60E9-428B-BB59-BB2FDF42C249}" srcOrd="3" destOrd="0" parTransId="{3D0B83B2-1075-4391-96AD-404B4EC50D02}" sibTransId="{413CF9B1-273D-4A5D-A540-DEA45D415D55}"/>
+    <dgm:cxn modelId="{42C6746B-8409-44BF-9B7C-300CC8308E6D}" type="presOf" srcId="{0EB01263-FD3B-4AC7-BF83-D803022CDB57}" destId="{F1E2BDB2-0BA9-4FD2-86F9-2CAEA5A63A20}" srcOrd="0" destOrd="1" presId="urn:microsoft.com/office/officeart/2005/8/layout/hList6"/>
+    <dgm:cxn modelId="{BF615D71-C172-4EDA-BCD7-45CD25476F3F}" type="presOf" srcId="{E3D830AE-2CF7-4029-9D57-5763C8E9CF43}" destId="{3DD4DCC5-CD2A-4C80-9516-43D7C916D6B5}" srcOrd="0" destOrd="3" presId="urn:microsoft.com/office/officeart/2005/8/layout/hList6"/>
     <dgm:cxn modelId="{AF1EF758-F111-4214-89C5-F09B074974A9}" srcId="{72C3D7C4-1FD3-4E91-B977-28931B3F5ABA}" destId="{6EC9B295-79FA-4462-A038-98147B5B15E8}" srcOrd="3" destOrd="0" parTransId="{5B8E65CC-A994-45C4-BB7F-2703D8EA6267}" sibTransId="{5BF83123-2528-47C3-AC79-7A084658B426}"/>
-    <dgm:cxn modelId="{AEE1A7A2-3E3D-4673-BC4A-86A34B447366}" type="presOf" srcId="{27B8F497-EEFE-4724-A7DB-6F628DE3891D}" destId="{06BACB2E-25D6-491F-9902-6DE6A89C06CD}" srcOrd="0" destOrd="1" presId="urn:microsoft.com/office/officeart/2005/8/layout/hList6"/>
-    <dgm:cxn modelId="{CF6DE5BF-0772-4BA2-B9D3-9692DF1FA365}" type="presOf" srcId="{C4398932-60E9-428B-BB59-BB2FDF42C249}" destId="{F1E2BDB2-0BA9-4FD2-86F9-2CAEA5A63A20}" srcOrd="0" destOrd="5" presId="urn:microsoft.com/office/officeart/2005/8/layout/hList6"/>
+    <dgm:cxn modelId="{BF981BE8-0052-4C7B-B489-3794914A2D27}" type="presOf" srcId="{72C3D7C4-1FD3-4E91-B977-28931B3F5ABA}" destId="{3DD4DCC5-CD2A-4C80-9516-43D7C916D6B5}" srcOrd="0" destOrd="0" presId="urn:microsoft.com/office/officeart/2005/8/layout/hList6"/>
     <dgm:cxn modelId="{DE556CC3-DF24-4E13-A34B-765D89621F82}" srcId="{5252D8DF-F7ED-47A9-8F1F-1C3DE6A4722F}" destId="{2BE55610-4D28-42E0-8267-558A7085E18F}" srcOrd="2" destOrd="0" parTransId="{0412D34D-808E-40C7-8F02-8DB8FF4954D5}" sibTransId="{6F471C58-641B-49B6-9FAA-ED99D26EF7F1}"/>
-    <dgm:cxn modelId="{CA3484D1-26CD-4FDE-8BCC-7EAAD55C0989}" type="presOf" srcId="{3134A35E-5F85-4AA0-82AC-DC8AF808B10B}" destId="{3DD4DCC5-CD2A-4C80-9516-43D7C916D6B5}" srcOrd="0" destOrd="7" presId="urn:microsoft.com/office/officeart/2005/8/layout/hList6"/>
-    <dgm:cxn modelId="{B0296490-59D6-488C-96A6-9563F9C9F15A}" type="presOf" srcId="{B7C59D5E-E827-4F99-9F60-2B0420DCE559}" destId="{06BACB2E-25D6-491F-9902-6DE6A89C06CD}" srcOrd="0" destOrd="4" presId="urn:microsoft.com/office/officeart/2005/8/layout/hList6"/>
-    <dgm:cxn modelId="{1F0689B5-AD65-4899-94FD-3E53E3AF257D}" type="presOf" srcId="{932CC87A-C2AA-4521-8FB3-6CE78FE8DC22}" destId="{3DD4DCC5-CD2A-4C80-9516-43D7C916D6B5}" srcOrd="0" destOrd="2" presId="urn:microsoft.com/office/officeart/2005/8/layout/hList6"/>
     <dgm:cxn modelId="{AE803186-1124-46E1-8F1A-37AB7FE2A10B}" srcId="{1EFEFBA2-B851-4A8A-BB22-00008FF41747}" destId="{27B8F497-EEFE-4724-A7DB-6F628DE3891D}" srcOrd="0" destOrd="0" parTransId="{326F6861-A2B9-4697-8835-2FE6175350B9}" sibTransId="{CBB21267-DEF5-4514-82CE-4C0594486F84}"/>
-    <dgm:cxn modelId="{774E5437-62F9-4A9D-A03A-E8BB48465B41}" type="presOf" srcId="{DE4E638D-80BE-4A69-86ED-9C45972347A1}" destId="{3DD4DCC5-CD2A-4C80-9516-43D7C916D6B5}" srcOrd="0" destOrd="5" presId="urn:microsoft.com/office/officeart/2005/8/layout/hList6"/>
     <dgm:cxn modelId="{B69ADBA7-9F5C-4352-AE63-DC0E4F54167C}" srcId="{0EB01263-FD3B-4AC7-BF83-D803022CDB57}" destId="{5732FBE2-2EEB-4A56-AC2C-A920226FDEC5}" srcOrd="0" destOrd="0" parTransId="{AED492A6-1AC1-475C-A576-8A759C976513}" sibTransId="{E17D8877-F623-4C8E-8B9C-EDDBC8E8C61C}"/>
     <dgm:cxn modelId="{2215C057-E109-417C-A69E-742581BD221C}" srcId="{9DB0AEFC-F7C0-4A47-A9D2-B66B67BDF166}" destId="{E1631B99-3BA5-41D6-BE11-08CB42AAA4EC}" srcOrd="2" destOrd="0" parTransId="{58D25AF7-E32A-4BAF-A922-43500B70A4B7}" sibTransId="{73F8ED0B-8F78-4CBC-A923-F824FF362951}"/>
+    <dgm:cxn modelId="{ACD88E2B-CAA0-40EA-A48E-129CC30D5F72}" type="presOf" srcId="{BED1581E-CC75-4CB1-97A5-94C58EE24BFB}" destId="{06BACB2E-25D6-491F-9902-6DE6A89C06CD}" srcOrd="0" destOrd="5" presId="urn:microsoft.com/office/officeart/2005/8/layout/hList6"/>
     <dgm:cxn modelId="{8019387C-88C3-4DCF-810D-DE8619DEB540}" srcId="{72C3D7C4-1FD3-4E91-B977-28931B3F5ABA}" destId="{3C62CD8E-8D76-477F-9DB6-910BDF743BA0}" srcOrd="0" destOrd="0" parTransId="{ACB6940E-F7AB-4B27-A4AF-138986DD3A81}" sibTransId="{15123142-6E4E-45E4-807A-07C399AF1AF7}"/>
+    <dgm:cxn modelId="{5D4649DF-7E33-452C-9394-7530C6069575}" type="presOf" srcId="{C4398932-60E9-428B-BB59-BB2FDF42C249}" destId="{F1E2BDB2-0BA9-4FD2-86F9-2CAEA5A63A20}" srcOrd="0" destOrd="5" presId="urn:microsoft.com/office/officeart/2005/8/layout/hList6"/>
+    <dgm:cxn modelId="{E2925092-6BA7-4287-A0C8-84686565146A}" type="presOf" srcId="{C71C0E5D-7F51-4544-B123-378F534F4944}" destId="{06BACB2E-25D6-491F-9902-6DE6A89C06CD}" srcOrd="0" destOrd="6" presId="urn:microsoft.com/office/officeart/2005/8/layout/hList6"/>
     <dgm:cxn modelId="{9FE6B04F-043F-4842-94C7-BFE97A8E63FB}" srcId="{72C3D7C4-1FD3-4E91-B977-28931B3F5ABA}" destId="{3134A35E-5F85-4AA0-82AC-DC8AF808B10B}" srcOrd="6" destOrd="0" parTransId="{4996416F-3E3B-4A82-B815-CAAA109D65A0}" sibTransId="{9C551CA4-A023-4452-9361-07B91AA4E205}"/>
-    <dgm:cxn modelId="{7DD69D93-93E3-402D-A46F-26A9187602C2}" type="presOf" srcId="{E3F19D58-2847-4B41-8C69-FF677ACDED7B}" destId="{06BACB2E-25D6-491F-9902-6DE6A89C06CD}" srcOrd="0" destOrd="2" presId="urn:microsoft.com/office/officeart/2005/8/layout/hList6"/>
     <dgm:cxn modelId="{D6B3EE7F-CC91-4A4D-A956-BA341280470C}" srcId="{1EFEFBA2-B851-4A8A-BB22-00008FF41747}" destId="{BED1581E-CC75-4CB1-97A5-94C58EE24BFB}" srcOrd="4" destOrd="0" parTransId="{E93779AA-A382-44DA-84B3-1233783F84CE}" sibTransId="{40EEAC37-BDD8-42A8-AB87-123C7CFF2F97}"/>
     <dgm:cxn modelId="{628E5962-57DF-4D87-97D9-0192FBFDD090}" srcId="{2BE55610-4D28-42E0-8267-558A7085E18F}" destId="{498996AE-4AE4-493E-85FE-F243E011573C}" srcOrd="0" destOrd="0" parTransId="{083F37AC-F742-4756-9721-03926A31C2E0}" sibTransId="{48AF3B71-218F-4F8C-B4DE-6B2DE20F7BC5}"/>
-    <dgm:cxn modelId="{561948AF-BED4-4F07-98DC-66C33A2BBD57}" type="presOf" srcId="{36ABFEC0-2B17-4E77-A2C7-C0FE9FBDA7E1}" destId="{3DD4DCC5-CD2A-4C80-9516-43D7C916D6B5}" srcOrd="0" destOrd="6" presId="urn:microsoft.com/office/officeart/2005/8/layout/hList6"/>
+    <dgm:cxn modelId="{EE408959-84CC-4D22-B0D5-E67C0B853C99}" type="presOf" srcId="{932CC87A-C2AA-4521-8FB3-6CE78FE8DC22}" destId="{3DD4DCC5-CD2A-4C80-9516-43D7C916D6B5}" srcOrd="0" destOrd="2" presId="urn:microsoft.com/office/officeart/2005/8/layout/hList6"/>
+    <dgm:cxn modelId="{747935AC-ED4F-4B00-874D-4000228357A1}" type="presOf" srcId="{27B8F497-EEFE-4724-A7DB-6F628DE3891D}" destId="{06BACB2E-25D6-491F-9902-6DE6A89C06CD}" srcOrd="0" destOrd="1" presId="urn:microsoft.com/office/officeart/2005/8/layout/hList6"/>
+    <dgm:cxn modelId="{9746CCB4-9D4C-426C-B00D-2AAAF3D9805D}" type="presOf" srcId="{E2D62E3A-FDC4-4F36-AE7D-2F26CF1B12CA}" destId="{21D06AF9-7B68-4C50-825D-0A7D198CBF3A}" srcOrd="0" destOrd="2" presId="urn:microsoft.com/office/officeart/2005/8/layout/hList6"/>
+    <dgm:cxn modelId="{65E752F7-496B-4D40-8E82-A64DF549FBE7}" type="presOf" srcId="{E1631B99-3BA5-41D6-BE11-08CB42AAA4EC}" destId="{F1E2BDB2-0BA9-4FD2-86F9-2CAEA5A63A20}" srcOrd="0" destOrd="4" presId="urn:microsoft.com/office/officeart/2005/8/layout/hList6"/>
+    <dgm:cxn modelId="{24E62232-CC8A-4626-B725-DF8B20FDE913}" type="presOf" srcId="{36ABFEC0-2B17-4E77-A2C7-C0FE9FBDA7E1}" destId="{3DD4DCC5-CD2A-4C80-9516-43D7C916D6B5}" srcOrd="0" destOrd="6" presId="urn:microsoft.com/office/officeart/2005/8/layout/hList6"/>
     <dgm:cxn modelId="{BACD229E-0353-4206-A854-B57F59A792CF}" srcId="{72C3D7C4-1FD3-4E91-B977-28931B3F5ABA}" destId="{E3D830AE-2CF7-4029-9D57-5763C8E9CF43}" srcOrd="2" destOrd="0" parTransId="{C28EB5E2-53AA-4518-868C-95C0988E2D49}" sibTransId="{588A4F85-56EE-4932-B928-50039EFE1D31}"/>
     <dgm:cxn modelId="{5681C565-D35A-4FEA-A0B2-C51EC399EE0C}" srcId="{5252D8DF-F7ED-47A9-8F1F-1C3DE6A4722F}" destId="{9DB0AEFC-F7C0-4A47-A9D2-B66B67BDF166}" srcOrd="3" destOrd="0" parTransId="{A4CF8F00-895D-40E4-8450-D92BA3CAA82B}" sibTransId="{89C62A47-94B4-428D-B017-3F9FAE42CBB2}"/>
     <dgm:cxn modelId="{4300DD3D-BF39-45DB-9048-597C02992529}" srcId="{72C3D7C4-1FD3-4E91-B977-28931B3F5ABA}" destId="{36ABFEC0-2B17-4E77-A2C7-C0FE9FBDA7E1}" srcOrd="5" destOrd="0" parTransId="{EE816ADF-6421-4B5A-938E-8013FE13857F}" sibTransId="{BD918787-7934-4406-AB9E-59CAFEA713D8}"/>
-    <dgm:cxn modelId="{2E574B7F-9A78-4B48-A992-4B328CA6FE3B}" type="presOf" srcId="{BED1581E-CC75-4CB1-97A5-94C58EE24BFB}" destId="{06BACB2E-25D6-491F-9902-6DE6A89C06CD}" srcOrd="0" destOrd="5" presId="urn:microsoft.com/office/officeart/2005/8/layout/hList6"/>
-    <dgm:cxn modelId="{22EBCB84-4661-42B9-8DF6-FF1DFBE460C7}" type="presOf" srcId="{76F011A4-403B-46AD-8D5F-B9A16E1BFC11}" destId="{F1E2BDB2-0BA9-4FD2-86F9-2CAEA5A63A20}" srcOrd="0" destOrd="3" presId="urn:microsoft.com/office/officeart/2005/8/layout/hList6"/>
+    <dgm:cxn modelId="{A3ADE17E-8B9F-4EA8-8BB1-4B91E46B23DD}" type="presOf" srcId="{1EFEFBA2-B851-4A8A-BB22-00008FF41747}" destId="{06BACB2E-25D6-491F-9902-6DE6A89C06CD}" srcOrd="0" destOrd="0" presId="urn:microsoft.com/office/officeart/2005/8/layout/hList6"/>
     <dgm:cxn modelId="{2DE10510-D95E-41EC-BCC8-3A1320FC5027}" srcId="{72C3D7C4-1FD3-4E91-B977-28931B3F5ABA}" destId="{932CC87A-C2AA-4521-8FB3-6CE78FE8DC22}" srcOrd="1" destOrd="0" parTransId="{A5ABD709-9B38-42A8-BE20-D8E88E6354BF}" sibTransId="{0FA7DA1A-927F-4D20-BBAC-3EFD84B1F43C}"/>
     <dgm:cxn modelId="{383F837F-9DCE-4D5D-B5F0-67D53EEA6EDB}" srcId="{5252D8DF-F7ED-47A9-8F1F-1C3DE6A4722F}" destId="{72C3D7C4-1FD3-4E91-B977-28931B3F5ABA}" srcOrd="0" destOrd="0" parTransId="{C7E336E9-2747-4995-A749-2C4A0C296DB1}" sibTransId="{C47984D0-4B72-491D-8DA1-F5AEAAF743E6}"/>
-    <dgm:cxn modelId="{AE106B89-AF25-4D70-A863-D05BB8F4BA67}" type="presOf" srcId="{1EFEFBA2-B851-4A8A-BB22-00008FF41747}" destId="{06BACB2E-25D6-491F-9902-6DE6A89C06CD}" srcOrd="0" destOrd="0" presId="urn:microsoft.com/office/officeart/2005/8/layout/hList6"/>
-    <dgm:cxn modelId="{9189F6EC-4BF3-48FD-A05E-6FABA1BBE024}" type="presOf" srcId="{5252D8DF-F7ED-47A9-8F1F-1C3DE6A4722F}" destId="{71E9AA40-D3B4-4753-B77F-6CFE495E434F}" srcOrd="0" destOrd="0" presId="urn:microsoft.com/office/officeart/2005/8/layout/hList6"/>
+    <dgm:cxn modelId="{059AC3CF-3DCE-473C-A88D-C2EB3AA96ACD}" type="presOf" srcId="{DBD0BA76-6275-4A2D-ADE2-0F6036822509}" destId="{06BACB2E-25D6-491F-9902-6DE6A89C06CD}" srcOrd="0" destOrd="3" presId="urn:microsoft.com/office/officeart/2005/8/layout/hList6"/>
     <dgm:cxn modelId="{833D941F-C529-4BB5-8121-804F7324C543}" srcId="{1EFEFBA2-B851-4A8A-BB22-00008FF41747}" destId="{DBD0BA76-6275-4A2D-ADE2-0F6036822509}" srcOrd="2" destOrd="0" parTransId="{E3C44805-5A5C-4C66-B673-803F99E83A96}" sibTransId="{FFCA3E7D-8C38-4855-8AC3-F2676E945F28}"/>
-    <dgm:cxn modelId="{21ECABE2-668C-4D44-A612-CB03D143031C}" type="presOf" srcId="{C71C0E5D-7F51-4544-B123-378F534F4944}" destId="{06BACB2E-25D6-491F-9902-6DE6A89C06CD}" srcOrd="0" destOrd="6" presId="urn:microsoft.com/office/officeart/2005/8/layout/hList6"/>
+    <dgm:cxn modelId="{83BD65B2-E3CF-43B5-B85A-75FC9768422F}" type="presOf" srcId="{2BE55610-4D28-42E0-8267-558A7085E18F}" destId="{21D06AF9-7B68-4C50-825D-0A7D198CBF3A}" srcOrd="0" destOrd="0" presId="urn:microsoft.com/office/officeart/2005/8/layout/hList6"/>
+    <dgm:cxn modelId="{F864FFAC-58E5-4F62-8935-CCAC35637ED7}" type="presOf" srcId="{498996AE-4AE4-493E-85FE-F243E011573C}" destId="{21D06AF9-7B68-4C50-825D-0A7D198CBF3A}" srcOrd="0" destOrd="1" presId="urn:microsoft.com/office/officeart/2005/8/layout/hList6"/>
     <dgm:cxn modelId="{6D9CDF47-5255-477F-A408-150A25B9C789}" srcId="{1EFEFBA2-B851-4A8A-BB22-00008FF41747}" destId="{E3F19D58-2847-4B41-8C69-FF677ACDED7B}" srcOrd="1" destOrd="0" parTransId="{7CB18FEC-F689-43FE-9BE5-84EDDE928C59}" sibTransId="{333CF11C-87F5-4F52-9AE6-1EC6B538DB93}"/>
-    <dgm:cxn modelId="{6171C561-7402-4CD4-B388-FA99286CD41A}" type="presOf" srcId="{2BE55610-4D28-42E0-8267-558A7085E18F}" destId="{21D06AF9-7B68-4C50-825D-0A7D198CBF3A}" srcOrd="0" destOrd="0" presId="urn:microsoft.com/office/officeart/2005/8/layout/hList6"/>
-    <dgm:cxn modelId="{5316B254-F35B-408A-9F14-AE842040E655}" type="presOf" srcId="{498996AE-4AE4-493E-85FE-F243E011573C}" destId="{21D06AF9-7B68-4C50-825D-0A7D198CBF3A}" srcOrd="0" destOrd="1" presId="urn:microsoft.com/office/officeart/2005/8/layout/hList6"/>
+    <dgm:cxn modelId="{07117DB5-0E54-4313-862D-F742E9B0E0A3}" type="presOf" srcId="{B7C59D5E-E827-4F99-9F60-2B0420DCE559}" destId="{06BACB2E-25D6-491F-9902-6DE6A89C06CD}" srcOrd="0" destOrd="4" presId="urn:microsoft.com/office/officeart/2005/8/layout/hList6"/>
+    <dgm:cxn modelId="{BF456DC3-C619-4E92-8DA9-B12E73D6D049}" type="presOf" srcId="{76F011A4-403B-46AD-8D5F-B9A16E1BFC11}" destId="{F1E2BDB2-0BA9-4FD2-86F9-2CAEA5A63A20}" srcOrd="0" destOrd="3" presId="urn:microsoft.com/office/officeart/2005/8/layout/hList6"/>
     <dgm:cxn modelId="{3232FB35-98D6-48CA-A362-7A0C714424D0}" srcId="{1EFEFBA2-B851-4A8A-BB22-00008FF41747}" destId="{B7C59D5E-E827-4F99-9F60-2B0420DCE559}" srcOrd="3" destOrd="0" parTransId="{B724FF86-B1A3-42EA-A800-CE3C165326BC}" sibTransId="{51BB2072-31A7-4D40-AD47-EE65451F162F}"/>
-    <dgm:cxn modelId="{0A04F9BA-6795-4CA7-9AFB-6CC9FE70F608}" type="presOf" srcId="{9DB0AEFC-F7C0-4A47-A9D2-B66B67BDF166}" destId="{F1E2BDB2-0BA9-4FD2-86F9-2CAEA5A63A20}" srcOrd="0" destOrd="0" presId="urn:microsoft.com/office/officeart/2005/8/layout/hList6"/>
-    <dgm:cxn modelId="{A4E04144-6D11-418E-AC1A-4E83FE67E1F5}" type="presOf" srcId="{6EC9B295-79FA-4462-A038-98147B5B15E8}" destId="{3DD4DCC5-CD2A-4C80-9516-43D7C916D6B5}" srcOrd="0" destOrd="4" presId="urn:microsoft.com/office/officeart/2005/8/layout/hList6"/>
+    <dgm:cxn modelId="{DE393CBC-60DC-4500-9228-1A293F193368}" type="presOf" srcId="{6EC9B295-79FA-4462-A038-98147B5B15E8}" destId="{3DD4DCC5-CD2A-4C80-9516-43D7C916D6B5}" srcOrd="0" destOrd="4" presId="urn:microsoft.com/office/officeart/2005/8/layout/hList6"/>
     <dgm:cxn modelId="{4E6ED13A-5541-444B-A154-C8F6CC8F9A7D}" srcId="{2BE55610-4D28-42E0-8267-558A7085E18F}" destId="{E2D62E3A-FDC4-4F36-AE7D-2F26CF1B12CA}" srcOrd="1" destOrd="0" parTransId="{9C700315-F604-4033-988D-EBD753E3D226}" sibTransId="{5F154C8F-0C4C-4EBD-A659-69DD126C9C40}"/>
-    <dgm:cxn modelId="{050D2F30-BF3C-40F2-9947-ABEA38AEB4A1}" type="presOf" srcId="{72C3D7C4-1FD3-4E91-B977-28931B3F5ABA}" destId="{3DD4DCC5-CD2A-4C80-9516-43D7C916D6B5}" srcOrd="0" destOrd="0" presId="urn:microsoft.com/office/officeart/2005/8/layout/hList6"/>
+    <dgm:cxn modelId="{C8B18519-DE65-4898-B771-8322D1B2CCDF}" type="presOf" srcId="{5732FBE2-2EEB-4A56-AC2C-A920226FDEC5}" destId="{F1E2BDB2-0BA9-4FD2-86F9-2CAEA5A63A20}" srcOrd="0" destOrd="2" presId="urn:microsoft.com/office/officeart/2005/8/layout/hList6"/>
+    <dgm:cxn modelId="{B2C39FCB-19EF-4C9A-972B-97D6DC5A6A50}" type="presOf" srcId="{DE4E638D-80BE-4A69-86ED-9C45972347A1}" destId="{3DD4DCC5-CD2A-4C80-9516-43D7C916D6B5}" srcOrd="0" destOrd="5" presId="urn:microsoft.com/office/officeart/2005/8/layout/hList6"/>
     <dgm:cxn modelId="{6D56A746-5964-4BC9-B30A-2F366BA0CE3C}" srcId="{1EFEFBA2-B851-4A8A-BB22-00008FF41747}" destId="{C71C0E5D-7F51-4544-B123-378F534F4944}" srcOrd="5" destOrd="0" parTransId="{328FFD0E-D05A-4510-9132-D88575F07C95}" sibTransId="{83523674-F406-4DCC-A107-783DA566778D}"/>
-    <dgm:cxn modelId="{6A682020-37F9-4499-82C3-19C6CFD822F6}" type="presOf" srcId="{E3D830AE-2CF7-4029-9D57-5763C8E9CF43}" destId="{3DD4DCC5-CD2A-4C80-9516-43D7C916D6B5}" srcOrd="0" destOrd="3" presId="urn:microsoft.com/office/officeart/2005/8/layout/hList6"/>
     <dgm:cxn modelId="{BA334A41-1643-479E-8557-09B405659CB4}" srcId="{9DB0AEFC-F7C0-4A47-A9D2-B66B67BDF166}" destId="{76F011A4-403B-46AD-8D5F-B9A16E1BFC11}" srcOrd="1" destOrd="0" parTransId="{51503B19-43E9-4B0B-B51C-1A896FA41AE9}" sibTransId="{D54DEC58-8800-4EFB-80E9-82A9415329F5}"/>
-    <dgm:cxn modelId="{F9E0F839-409C-4366-83D8-6963333E7067}" type="presOf" srcId="{E1631B99-3BA5-41D6-BE11-08CB42AAA4EC}" destId="{F1E2BDB2-0BA9-4FD2-86F9-2CAEA5A63A20}" srcOrd="0" destOrd="4" presId="urn:microsoft.com/office/officeart/2005/8/layout/hList6"/>
     <dgm:cxn modelId="{35AE9547-F862-45D3-BE5A-E6241C543C34}" srcId="{5252D8DF-F7ED-47A9-8F1F-1C3DE6A4722F}" destId="{1EFEFBA2-B851-4A8A-BB22-00008FF41747}" srcOrd="1" destOrd="0" parTransId="{5237344E-3C45-4CD5-8679-16503A91AA7C}" sibTransId="{E95B4B51-66E9-4F52-9C30-23146904BC20}"/>
-    <dgm:cxn modelId="{186FAEE5-96AD-4F0B-94E6-32BAFD2E585F}" type="presOf" srcId="{3C62CD8E-8D76-477F-9DB6-910BDF743BA0}" destId="{3DD4DCC5-CD2A-4C80-9516-43D7C916D6B5}" srcOrd="0" destOrd="1" presId="urn:microsoft.com/office/officeart/2005/8/layout/hList6"/>
-    <dgm:cxn modelId="{D46D75A0-1158-4B66-A388-C9F0237FC725}" type="presOf" srcId="{5732FBE2-2EEB-4A56-AC2C-A920226FDEC5}" destId="{F1E2BDB2-0BA9-4FD2-86F9-2CAEA5A63A20}" srcOrd="0" destOrd="2" presId="urn:microsoft.com/office/officeart/2005/8/layout/hList6"/>
-    <dgm:cxn modelId="{5380885F-BCB5-49E4-A383-8828A6CFA506}" type="presOf" srcId="{E2D62E3A-FDC4-4F36-AE7D-2F26CF1B12CA}" destId="{21D06AF9-7B68-4C50-825D-0A7D198CBF3A}" srcOrd="0" destOrd="2" presId="urn:microsoft.com/office/officeart/2005/8/layout/hList6"/>
+    <dgm:cxn modelId="{99C08B74-74D2-4AF5-A446-0D728610307B}" type="presOf" srcId="{E3F19D58-2847-4B41-8C69-FF677ACDED7B}" destId="{06BACB2E-25D6-491F-9902-6DE6A89C06CD}" srcOrd="0" destOrd="2" presId="urn:microsoft.com/office/officeart/2005/8/layout/hList6"/>
+    <dgm:cxn modelId="{B6622033-6325-40C9-8028-E671117F0F8C}" type="presOf" srcId="{9DB0AEFC-F7C0-4A47-A9D2-B66B67BDF166}" destId="{F1E2BDB2-0BA9-4FD2-86F9-2CAEA5A63A20}" srcOrd="0" destOrd="0" presId="urn:microsoft.com/office/officeart/2005/8/layout/hList6"/>
     <dgm:cxn modelId="{ED06762B-FC36-4EB7-BB42-21BF2D41A4BC}" srcId="{9DB0AEFC-F7C0-4A47-A9D2-B66B67BDF166}" destId="{0EB01263-FD3B-4AC7-BF83-D803022CDB57}" srcOrd="0" destOrd="0" parTransId="{B7ADEEA4-5653-4A7C-A171-75A7C360D0C6}" sibTransId="{EF439DA5-2B90-41D6-942D-A9D10364DF29}"/>
-    <dgm:cxn modelId="{B61611D7-90B0-4DA7-B29A-068215EF8DB0}" type="presOf" srcId="{0EB01263-FD3B-4AC7-BF83-D803022CDB57}" destId="{F1E2BDB2-0BA9-4FD2-86F9-2CAEA5A63A20}" srcOrd="0" destOrd="1" presId="urn:microsoft.com/office/officeart/2005/8/layout/hList6"/>
     <dgm:cxn modelId="{879A2153-EA60-4773-A529-3FC45218335B}" srcId="{72C3D7C4-1FD3-4E91-B977-28931B3F5ABA}" destId="{DE4E638D-80BE-4A69-86ED-9C45972347A1}" srcOrd="4" destOrd="0" parTransId="{61772DFC-735C-4A4E-9CFE-5491B99DCEB1}" sibTransId="{A6DF42EE-B7F0-448B-AAB7-CB2D0ED8CA16}"/>
-    <dgm:cxn modelId="{2880A150-F491-4242-AF17-2ED40A7CBBAE}" type="presParOf" srcId="{71E9AA40-D3B4-4753-B77F-6CFE495E434F}" destId="{3DD4DCC5-CD2A-4C80-9516-43D7C916D6B5}" srcOrd="0" destOrd="0" presId="urn:microsoft.com/office/officeart/2005/8/layout/hList6"/>
-    <dgm:cxn modelId="{FCCE67C8-2106-41CD-A35B-A2A75BFA94B4}" type="presParOf" srcId="{71E9AA40-D3B4-4753-B77F-6CFE495E434F}" destId="{8FD0C632-C2B7-419D-B173-A6F16D83E195}" srcOrd="1" destOrd="0" presId="urn:microsoft.com/office/officeart/2005/8/layout/hList6"/>
-    <dgm:cxn modelId="{4E0DF5CB-9F03-45B3-9D95-81AB8769C505}" type="presParOf" srcId="{71E9AA40-D3B4-4753-B77F-6CFE495E434F}" destId="{06BACB2E-25D6-491F-9902-6DE6A89C06CD}" srcOrd="2" destOrd="0" presId="urn:microsoft.com/office/officeart/2005/8/layout/hList6"/>
-    <dgm:cxn modelId="{1CFEB2FF-126A-41C2-8337-282729D8827D}" type="presParOf" srcId="{71E9AA40-D3B4-4753-B77F-6CFE495E434F}" destId="{66F2F446-351F-424B-91AA-DBC95E8A4EE3}" srcOrd="3" destOrd="0" presId="urn:microsoft.com/office/officeart/2005/8/layout/hList6"/>
-    <dgm:cxn modelId="{B4565ADA-2C83-4242-8369-E865458C7DD3}" type="presParOf" srcId="{71E9AA40-D3B4-4753-B77F-6CFE495E434F}" destId="{21D06AF9-7B68-4C50-825D-0A7D198CBF3A}" srcOrd="4" destOrd="0" presId="urn:microsoft.com/office/officeart/2005/8/layout/hList6"/>
-    <dgm:cxn modelId="{17CBFB66-E507-4481-BB53-D78367038EA9}" type="presParOf" srcId="{71E9AA40-D3B4-4753-B77F-6CFE495E434F}" destId="{D617A35C-C5B5-488B-90B4-A60D5D15AEE1}" srcOrd="5" destOrd="0" presId="urn:microsoft.com/office/officeart/2005/8/layout/hList6"/>
-    <dgm:cxn modelId="{384FFFD7-CB65-4506-83C2-E7985A0F6A0C}" type="presParOf" srcId="{71E9AA40-D3B4-4753-B77F-6CFE495E434F}" destId="{F1E2BDB2-0BA9-4FD2-86F9-2CAEA5A63A20}" srcOrd="6" destOrd="0" presId="urn:microsoft.com/office/officeart/2005/8/layout/hList6"/>
+    <dgm:cxn modelId="{E28AEB9B-7DEB-4278-A27A-408000D9FF7B}" type="presOf" srcId="{3134A35E-5F85-4AA0-82AC-DC8AF808B10B}" destId="{3DD4DCC5-CD2A-4C80-9516-43D7C916D6B5}" srcOrd="0" destOrd="7" presId="urn:microsoft.com/office/officeart/2005/8/layout/hList6"/>
+    <dgm:cxn modelId="{99C7D8C3-A780-4F31-A77F-E3D2BC4AA663}" type="presOf" srcId="{5252D8DF-F7ED-47A9-8F1F-1C3DE6A4722F}" destId="{71E9AA40-D3B4-4753-B77F-6CFE495E434F}" srcOrd="0" destOrd="0" presId="urn:microsoft.com/office/officeart/2005/8/layout/hList6"/>
+    <dgm:cxn modelId="{72391E59-4DE8-4DF6-A65B-98F7BDCBBB80}" type="presOf" srcId="{3C62CD8E-8D76-477F-9DB6-910BDF743BA0}" destId="{3DD4DCC5-CD2A-4C80-9516-43D7C916D6B5}" srcOrd="0" destOrd="1" presId="urn:microsoft.com/office/officeart/2005/8/layout/hList6"/>
+    <dgm:cxn modelId="{3D732566-D5C7-4A7E-A72B-60D536709414}" type="presParOf" srcId="{71E9AA40-D3B4-4753-B77F-6CFE495E434F}" destId="{3DD4DCC5-CD2A-4C80-9516-43D7C916D6B5}" srcOrd="0" destOrd="0" presId="urn:microsoft.com/office/officeart/2005/8/layout/hList6"/>
+    <dgm:cxn modelId="{97D9BFD6-9ABB-4BCD-AF77-DF5106F23378}" type="presParOf" srcId="{71E9AA40-D3B4-4753-B77F-6CFE495E434F}" destId="{8FD0C632-C2B7-419D-B173-A6F16D83E195}" srcOrd="1" destOrd="0" presId="urn:microsoft.com/office/officeart/2005/8/layout/hList6"/>
+    <dgm:cxn modelId="{EC01241D-B1CF-481E-BD70-02B226F1C3F7}" type="presParOf" srcId="{71E9AA40-D3B4-4753-B77F-6CFE495E434F}" destId="{06BACB2E-25D6-491F-9902-6DE6A89C06CD}" srcOrd="2" destOrd="0" presId="urn:microsoft.com/office/officeart/2005/8/layout/hList6"/>
+    <dgm:cxn modelId="{1CBBA877-6CBD-4719-8663-E6C7F76E9EE6}" type="presParOf" srcId="{71E9AA40-D3B4-4753-B77F-6CFE495E434F}" destId="{66F2F446-351F-424B-91AA-DBC95E8A4EE3}" srcOrd="3" destOrd="0" presId="urn:microsoft.com/office/officeart/2005/8/layout/hList6"/>
+    <dgm:cxn modelId="{48A70EF6-4CAE-469E-A8AF-3CE4333EE26A}" type="presParOf" srcId="{71E9AA40-D3B4-4753-B77F-6CFE495E434F}" destId="{21D06AF9-7B68-4C50-825D-0A7D198CBF3A}" srcOrd="4" destOrd="0" presId="urn:microsoft.com/office/officeart/2005/8/layout/hList6"/>
+    <dgm:cxn modelId="{181A6517-4E8B-40E9-8777-746171699A42}" type="presParOf" srcId="{71E9AA40-D3B4-4753-B77F-6CFE495E434F}" destId="{D617A35C-C5B5-488B-90B4-A60D5D15AEE1}" srcOrd="5" destOrd="0" presId="urn:microsoft.com/office/officeart/2005/8/layout/hList6"/>
+    <dgm:cxn modelId="{F4AF32CB-3DFA-4CDA-9F0A-27D7BA70D401}" type="presParOf" srcId="{71E9AA40-D3B4-4753-B77F-6CFE495E434F}" destId="{F1E2BDB2-0BA9-4FD2-86F9-2CAEA5A63A20}" srcOrd="6" destOrd="0" presId="urn:microsoft.com/office/officeart/2005/8/layout/hList6"/>
   </dgm:cxnLst>
   <dgm:bg/>
   <dgm:whole/>

</xml_diff>